<commit_message>
fixing double number section
</commit_message>
<xml_diff>
--- a/Analisa-hidrologi.docx
+++ b/Analisa-hidrologi.docx
@@ -40,9 +40,9 @@
       <w:pPr>
         <w:pStyle w:val="Heading1"/>
       </w:pPr>
-      <w:bookmarkStart w:id="20" w:name="sub-das-sungai"/>
-      <w:r>
-        <w:t xml:space="preserve">Sub DAS Sungai</w:t>
+      <w:bookmarkStart w:id="20" w:name="sub-das-dit-malingkopoto"/>
+      <w:r>
+        <w:t xml:space="preserve">Sub DAS DIT Malingkopoto</w:t>
       </w:r>
       <w:bookmarkEnd w:id="20"/>
     </w:p>
@@ -83,7 +83,7 @@
           <wp:inline>
             <wp:extent cx="5753100" cy="4250637"/>
             <wp:effectExtent b="0" l="0" r="0" t="0"/>
-            <wp:docPr descr="Gambar 1: Lokasi Sub DAS Sungai" title="" id="1" name="Picture"/>
+            <wp:docPr descr="Gambar 1: Lokasi Sub DAS DIT Malingkopoto" title="" id="1" name="Picture"/>
             <a:graphic>
               <a:graphicData uri="http://schemas.openxmlformats.org/drawingml/2006/picture">
                 <pic:pic>
@@ -126,7 +126,23 @@
         <w:pStyle w:val="ImageCaption"/>
       </w:pPr>
       <w:r>
-        <w:t xml:space="preserve">Gambar 1: Lokasi Sub DAS Sungai</w:t>
+        <w:t xml:space="preserve">Gambar 1: Lokasi</w:t>
+      </w:r>
+      <w:r>
+        <w:t xml:space="preserve"> </w:t>
+      </w:r>
+      <w:r>
+        <w:rPr>
+          <w:i/>
+          <w:b/>
+        </w:rPr>
+        <w:t xml:space="preserve">Sub DAS</w:t>
+      </w:r>
+      <w:r>
+        <w:t xml:space="preserve"> </w:t>
+      </w:r>
+      <w:r>
+        <w:t xml:space="preserve">DIT Malingkopoto</w:t>
       </w:r>
     </w:p>
     <w:p>
@@ -165,7 +181,7 @@
           <wp:inline>
             <wp:extent cx="5753100" cy="3014434"/>
             <wp:effectExtent b="0" l="0" r="0" t="0"/>
-            <wp:docPr descr="Gambar 2: Lokasi Pos Hujan Terhadap Sub DAS Sungai" title="" id="1" name="Picture"/>
+            <wp:docPr descr="Gambar 2: Lokasi Pos Hujan Terhadap Sub DAS DIT Malingkopoto" title="" id="1" name="Picture"/>
             <a:graphic>
               <a:graphicData uri="http://schemas.openxmlformats.org/drawingml/2006/picture">
                 <pic:pic>
@@ -208,7 +224,7 @@
         <w:pStyle w:val="ImageCaption"/>
       </w:pPr>
       <w:r>
-        <w:t xml:space="preserve">Gambar 2: Lokasi Pos Hujan Terhadap Sub DAS Sungai</w:t>
+        <w:t xml:space="preserve">Gambar 2: Lokasi Pos Hujan Terhadap Sub DAS DIT Malingkopoto</w:t>
       </w:r>
     </w:p>
     <w:p>

</xml_diff>